<commit_message>
"edited the doc on branch2"
</commit_message>
<xml_diff>
--- a/TASK-1/COGNIZANCE_TASK1.docx
+++ b/TASK-1/COGNIZANCE_TASK1.docx
@@ -414,6 +414,10 @@
     </w:p>
     <w:p>
       <w:r>
+        <w:rPr>
+          <w:noProof/>
+          <w:lang w:eastAsia="en-IN"/>
+        </w:rPr>
         <w:lastRenderedPageBreak/>
         <w:drawing>
           <wp:inline distT="0" distB="0" distL="0" distR="0" wp14:anchorId="73DC46C8" wp14:editId="78462D64">
@@ -454,6 +458,84 @@
     </w:p>
     <w:p>
       <w:r>
+        <w:drawing>
+          <wp:inline distT="0" distB="0" distL="0" distR="0" wp14:anchorId="52D6A307" wp14:editId="21285C3C">
+            <wp:extent cx="5395428" cy="1600339"/>
+            <wp:effectExtent l="0" t="0" r="0" b="0"/>
+            <wp:docPr id="11" name="Picture 11"/>
+            <wp:cNvGraphicFramePr>
+              <a:graphicFrameLocks xmlns:a="http://schemas.openxmlformats.org/drawingml/2006/main" noChangeAspect="1"/>
+            </wp:cNvGraphicFramePr>
+            <a:graphic xmlns:a="http://schemas.openxmlformats.org/drawingml/2006/main">
+              <a:graphicData uri="http://schemas.openxmlformats.org/drawingml/2006/picture">
+                <pic:pic xmlns:pic="http://schemas.openxmlformats.org/drawingml/2006/picture">
+                  <pic:nvPicPr>
+                    <pic:cNvPr id="1" name=""/>
+                    <pic:cNvPicPr/>
+                  </pic:nvPicPr>
+                  <pic:blipFill>
+                    <a:blip r:embed="rId14"/>
+                    <a:stretch>
+                      <a:fillRect/>
+                    </a:stretch>
+                  </pic:blipFill>
+                  <pic:spPr>
+                    <a:xfrm>
+                      <a:off x="0" y="0"/>
+                      <a:ext cx="5395428" cy="1600339"/>
+                    </a:xfrm>
+                    <a:prstGeom prst="rect">
+                      <a:avLst/>
+                    </a:prstGeom>
+                  </pic:spPr>
+                </pic:pic>
+              </a:graphicData>
+            </a:graphic>
+          </wp:inline>
+        </w:drawing>
+      </w:r>
+    </w:p>
+    <w:p>
+      <w:r>
+        <w:drawing>
+          <wp:inline distT="0" distB="0" distL="0" distR="0" wp14:anchorId="7E7D4D24" wp14:editId="58D8746B">
+            <wp:extent cx="5464013" cy="754445"/>
+            <wp:effectExtent l="0" t="0" r="3810" b="7620"/>
+            <wp:docPr id="12" name="Picture 12"/>
+            <wp:cNvGraphicFramePr>
+              <a:graphicFrameLocks xmlns:a="http://schemas.openxmlformats.org/drawingml/2006/main" noChangeAspect="1"/>
+            </wp:cNvGraphicFramePr>
+            <a:graphic xmlns:a="http://schemas.openxmlformats.org/drawingml/2006/main">
+              <a:graphicData uri="http://schemas.openxmlformats.org/drawingml/2006/picture">
+                <pic:pic xmlns:pic="http://schemas.openxmlformats.org/drawingml/2006/picture">
+                  <pic:nvPicPr>
+                    <pic:cNvPr id="1" name=""/>
+                    <pic:cNvPicPr/>
+                  </pic:nvPicPr>
+                  <pic:blipFill>
+                    <a:blip r:embed="rId15"/>
+                    <a:stretch>
+                      <a:fillRect/>
+                    </a:stretch>
+                  </pic:blipFill>
+                  <pic:spPr>
+                    <a:xfrm>
+                      <a:off x="0" y="0"/>
+                      <a:ext cx="5464013" cy="754445"/>
+                    </a:xfrm>
+                    <a:prstGeom prst="rect">
+                      <a:avLst/>
+                    </a:prstGeom>
+                  </pic:spPr>
+                </pic:pic>
+              </a:graphicData>
+            </a:graphic>
+          </wp:inline>
+        </w:drawing>
+      </w:r>
+    </w:p>
+    <w:p>
+      <w:r>
         <w:t>The following is a summary of basic git operations:</w:t>
       </w:r>
     </w:p>
@@ -634,9 +716,12 @@
         </w:rPr>
         <w:t xml:space="preserve"> commit -a</w:t>
       </w:r>
-    </w:p>
-    <w:p>
-      <w:r>
+      <w:bookmarkStart w:id="0" w:name="_GoBack"/>
+      <w:bookmarkEnd w:id="0"/>
+    </w:p>
+    <w:p>
+      <w:r>
+        <w:lastRenderedPageBreak/>
         <w:br/>
         <w:t xml:space="preserve">Commits all modified files to a local </w:t>
       </w:r>
@@ -727,12 +812,9 @@
       <w:r>
         <w:br/>
       </w:r>
-      <w:bookmarkStart w:id="0" w:name="_GoBack"/>
-      <w:bookmarkEnd w:id="0"/>
-    </w:p>
-    <w:p>
-      <w:r>
-        <w:lastRenderedPageBreak/>
+    </w:p>
+    <w:p>
+      <w:r>
         <w:br/>
         <w:t>Fetches remote changes on the current branch into the local clone, and merges them into the current working files.</w:t>
       </w:r>
@@ -790,15 +872,29 @@
       </w:r>
     </w:p>
     <w:p>
+      <w:pPr>
+        <w:rPr>
+          <w:b/>
+        </w:rPr>
+      </w:pPr>
       <w:proofErr w:type="gramStart"/>
       <w:r>
+        <w:rPr>
+          <w:b/>
+        </w:rPr>
         <w:t>git</w:t>
       </w:r>
       <w:proofErr w:type="gramEnd"/>
       <w:r>
+        <w:rPr>
+          <w:b/>
+        </w:rPr>
         <w:t xml:space="preserve"> rebase</w:t>
       </w:r>
       <w:r>
+        <w:rPr>
+          <w:b/>
+        </w:rPr>
         <w:br/>
       </w:r>
     </w:p>

</xml_diff>

<commit_message>
"final commit made in main branch"
</commit_message>
<xml_diff>
--- a/TASK-1/COGNIZANCE_TASK1.docx
+++ b/TASK-1/COGNIZANCE_TASK1.docx
@@ -5,22 +5,127 @@
     <w:p>
       <w:pPr>
         <w:jc w:val="center"/>
-      </w:pPr>
-      <w:r>
+        <w:rPr>
+          <w:b/>
+        </w:rPr>
+      </w:pPr>
+      <w:r>
+        <w:rPr>
+          <w:b/>
+        </w:rPr>
         <w:t>COGNIZANCE</w:t>
       </w:r>
     </w:p>
     <w:p>
       <w:pPr>
         <w:jc w:val="center"/>
-      </w:pPr>
-      <w:r>
+        <w:rPr>
+          <w:b/>
+        </w:rPr>
+      </w:pPr>
+      <w:r>
+        <w:rPr>
+          <w:b/>
+        </w:rPr>
         <w:t>TASK-1</w:t>
       </w:r>
     </w:p>
     <w:p>
-      <w:r>
+      <w:pPr>
+        <w:rPr>
+          <w:b/>
+        </w:rPr>
+      </w:pPr>
+      <w:r>
+        <w:rPr>
+          <w:b/>
+        </w:rPr>
         <w:t>BASIC OPERATIONS</w:t>
+      </w:r>
+    </w:p>
+    <w:p/>
+    <w:p>
+      <w:pPr>
+        <w:pStyle w:val="ListParagraph"/>
+        <w:numPr>
+          <w:ilvl w:val="0"/>
+          <w:numId w:val="1"/>
+        </w:numPr>
+      </w:pPr>
+      <w:r>
+        <w:t>Creating repository:</w:t>
+      </w:r>
+    </w:p>
+    <w:p>
+      <w:pPr>
+        <w:pStyle w:val="ListParagraph"/>
+      </w:pPr>
+    </w:p>
+    <w:p>
+      <w:pPr>
+        <w:pStyle w:val="ListParagraph"/>
+        <w:numPr>
+          <w:ilvl w:val="0"/>
+          <w:numId w:val="1"/>
+        </w:numPr>
+      </w:pPr>
+      <w:proofErr w:type="gramStart"/>
+      <w:r>
+        <w:rPr>
+          <w:b/>
+        </w:rPr>
+        <w:t>git</w:t>
+      </w:r>
+      <w:proofErr w:type="gramEnd"/>
+      <w:r>
+        <w:rPr>
+          <w:b/>
+        </w:rPr>
+        <w:t xml:space="preserve"> add</w:t>
+      </w:r>
+      <w:r>
+        <w:br/>
+        <w:t>Puts current working files into the stage.</w:t>
+      </w:r>
+    </w:p>
+    <w:p>
+      <w:pPr>
+        <w:pStyle w:val="ListParagraph"/>
+        <w:rPr>
+          <w:b/>
+        </w:rPr>
+      </w:pPr>
+    </w:p>
+    <w:p>
+      <w:pPr>
+        <w:pStyle w:val="ListParagraph"/>
+        <w:numPr>
+          <w:ilvl w:val="0"/>
+          <w:numId w:val="1"/>
+        </w:numPr>
+      </w:pPr>
+      <w:r>
+        <w:rPr>
+          <w:b/>
+        </w:rPr>
+        <w:t>git commit</w:t>
+      </w:r>
+      <w:r>
+        <w:t xml:space="preserve"> </w:t>
+      </w:r>
+    </w:p>
+    <w:p>
+      <w:pPr>
+        <w:ind w:left="720"/>
+      </w:pPr>
+      <w:r>
+        <w:t>Clone an existing repository into a new directory.</w:t>
+      </w:r>
+      <w:r>
+        <w:rPr>
+          <w:b/>
+        </w:rPr>
+        <w:br/>
       </w:r>
     </w:p>
     <w:p>
@@ -30,53 +135,10 @@
           <w:lang w:eastAsia="en-IN"/>
         </w:rPr>
         <w:drawing>
-          <wp:inline distT="0" distB="0" distL="0" distR="0" wp14:anchorId="0DBDB622" wp14:editId="258C6BD4">
+          <wp:inline distT="0" distB="0" distL="0" distR="0" wp14:anchorId="3DA1003F" wp14:editId="64933AFD">
             <wp:extent cx="5403048" cy="3040643"/>
             <wp:effectExtent l="0" t="0" r="7620" b="7620"/>
             <wp:docPr id="1" name="Picture 1"/>
-            <wp:cNvGraphicFramePr>
-              <a:graphicFrameLocks xmlns:a="http://schemas.openxmlformats.org/drawingml/2006/main" noChangeAspect="1"/>
-            </wp:cNvGraphicFramePr>
-            <a:graphic xmlns:a="http://schemas.openxmlformats.org/drawingml/2006/main">
-              <a:graphicData uri="http://schemas.openxmlformats.org/drawingml/2006/picture">
-                <pic:pic xmlns:pic="http://schemas.openxmlformats.org/drawingml/2006/picture">
-                  <pic:nvPicPr>
-                    <pic:cNvPr id="1" name=""/>
-                    <pic:cNvPicPr/>
-                  </pic:nvPicPr>
-                  <pic:blipFill>
-                    <a:blip r:embed="rId4"/>
-                    <a:stretch>
-                      <a:fillRect/>
-                    </a:stretch>
-                  </pic:blipFill>
-                  <pic:spPr>
-                    <a:xfrm>
-                      <a:off x="0" y="0"/>
-                      <a:ext cx="5403048" cy="3040643"/>
-                    </a:xfrm>
-                    <a:prstGeom prst="rect">
-                      <a:avLst/>
-                    </a:prstGeom>
-                  </pic:spPr>
-                </pic:pic>
-              </a:graphicData>
-            </a:graphic>
-          </wp:inline>
-        </w:drawing>
-      </w:r>
-    </w:p>
-    <w:p>
-      <w:r>
-        <w:rPr>
-          <w:noProof/>
-          <w:lang w:eastAsia="en-IN"/>
-        </w:rPr>
-        <w:drawing>
-          <wp:inline distT="0" distB="0" distL="0" distR="0" wp14:anchorId="64721901" wp14:editId="1708D1FB">
-            <wp:extent cx="4564776" cy="1988992"/>
-            <wp:effectExtent l="0" t="0" r="7620" b="0"/>
-            <wp:docPr id="2" name="Picture 2"/>
             <wp:cNvGraphicFramePr>
               <a:graphicFrameLocks xmlns:a="http://schemas.openxmlformats.org/drawingml/2006/main" noChangeAspect="1"/>
             </wp:cNvGraphicFramePr>
@@ -96,7 +158,7 @@
                   <pic:spPr>
                     <a:xfrm>
                       <a:off x="0" y="0"/>
-                      <a:ext cx="4564776" cy="1988992"/>
+                      <a:ext cx="5403048" cy="3040643"/>
                     </a:xfrm>
                     <a:prstGeom prst="rect">
                       <a:avLst/>
@@ -110,16 +172,43 @@
       </w:r>
     </w:p>
     <w:p>
+      <w:pPr>
+        <w:pStyle w:val="ListParagraph"/>
+        <w:numPr>
+          <w:ilvl w:val="0"/>
+          <w:numId w:val="1"/>
+        </w:numPr>
+      </w:pPr>
+      <w:proofErr w:type="gramStart"/>
+      <w:r>
+        <w:rPr>
+          <w:b/>
+        </w:rPr>
+        <w:t>git</w:t>
+      </w:r>
+      <w:proofErr w:type="gramEnd"/>
+      <w:r>
+        <w:rPr>
+          <w:b/>
+        </w:rPr>
+        <w:t xml:space="preserve"> push</w:t>
+      </w:r>
+      <w:r>
+        <w:br/>
+        <w:t>Uploads changes from all local branches to the respective remote repositories.</w:t>
+      </w:r>
+    </w:p>
+    <w:p>
       <w:r>
         <w:rPr>
           <w:noProof/>
           <w:lang w:eastAsia="en-IN"/>
         </w:rPr>
         <w:drawing>
-          <wp:inline distT="0" distB="0" distL="0" distR="0" wp14:anchorId="782045CC" wp14:editId="1144A15C">
-            <wp:extent cx="4671465" cy="365792"/>
-            <wp:effectExtent l="0" t="0" r="0" b="0"/>
-            <wp:docPr id="3" name="Picture 3"/>
+          <wp:inline distT="0" distB="0" distL="0" distR="0" wp14:anchorId="7F4AEE66" wp14:editId="78A8ADDF">
+            <wp:extent cx="4564776" cy="1988992"/>
+            <wp:effectExtent l="0" t="0" r="7620" b="0"/>
+            <wp:docPr id="2" name="Picture 2"/>
             <wp:cNvGraphicFramePr>
               <a:graphicFrameLocks xmlns:a="http://schemas.openxmlformats.org/drawingml/2006/main" noChangeAspect="1"/>
             </wp:cNvGraphicFramePr>
@@ -139,7 +228,7 @@
                   <pic:spPr>
                     <a:xfrm>
                       <a:off x="0" y="0"/>
-                      <a:ext cx="4671465" cy="365792"/>
+                      <a:ext cx="4564776" cy="1988992"/>
                     </a:xfrm>
                     <a:prstGeom prst="rect">
                       <a:avLst/>
@@ -160,10 +249,10 @@
         </w:rPr>
         <w:lastRenderedPageBreak/>
         <w:drawing>
-          <wp:inline distT="0" distB="0" distL="0" distR="0" wp14:anchorId="05F8BA89" wp14:editId="4841BE82">
-            <wp:extent cx="4945809" cy="2392887"/>
-            <wp:effectExtent l="0" t="0" r="7620" b="7620"/>
-            <wp:docPr id="4" name="Picture 4"/>
+          <wp:inline distT="0" distB="0" distL="0" distR="0" wp14:anchorId="7A2336B9" wp14:editId="33F75B02">
+            <wp:extent cx="4671465" cy="365792"/>
+            <wp:effectExtent l="0" t="0" r="0" b="0"/>
+            <wp:docPr id="3" name="Picture 3"/>
             <wp:cNvGraphicFramePr>
               <a:graphicFrameLocks xmlns:a="http://schemas.openxmlformats.org/drawingml/2006/main" noChangeAspect="1"/>
             </wp:cNvGraphicFramePr>
@@ -183,7 +272,7 @@
                   <pic:spPr>
                     <a:xfrm>
                       <a:off x="0" y="0"/>
-                      <a:ext cx="4945809" cy="2392887"/>
+                      <a:ext cx="4671465" cy="365792"/>
                     </a:xfrm>
                     <a:prstGeom prst="rect">
                       <a:avLst/>
@@ -203,10 +292,10 @@
           <w:lang w:eastAsia="en-IN"/>
         </w:rPr>
         <w:drawing>
-          <wp:inline distT="0" distB="0" distL="0" distR="0" wp14:anchorId="56337508" wp14:editId="7EF885D8">
-            <wp:extent cx="4922947" cy="2248095"/>
-            <wp:effectExtent l="0" t="0" r="0" b="0"/>
-            <wp:docPr id="5" name="Picture 5"/>
+          <wp:inline distT="0" distB="0" distL="0" distR="0" wp14:anchorId="336B22AF" wp14:editId="301E6DF0">
+            <wp:extent cx="4945809" cy="2392887"/>
+            <wp:effectExtent l="0" t="0" r="7620" b="7620"/>
+            <wp:docPr id="4" name="Picture 4"/>
             <wp:cNvGraphicFramePr>
               <a:graphicFrameLocks xmlns:a="http://schemas.openxmlformats.org/drawingml/2006/main" noChangeAspect="1"/>
             </wp:cNvGraphicFramePr>
@@ -226,7 +315,7 @@
                   <pic:spPr>
                     <a:xfrm>
                       <a:off x="0" y="0"/>
-                      <a:ext cx="4922947" cy="2248095"/>
+                      <a:ext cx="4945809" cy="2392887"/>
                     </a:xfrm>
                     <a:prstGeom prst="rect">
                       <a:avLst/>
@@ -245,12 +334,11 @@
           <w:noProof/>
           <w:lang w:eastAsia="en-IN"/>
         </w:rPr>
-        <w:lastRenderedPageBreak/>
         <w:drawing>
-          <wp:inline distT="0" distB="0" distL="0" distR="0" wp14:anchorId="04C20A87" wp14:editId="4C60B8E9">
-            <wp:extent cx="5067739" cy="4252328"/>
+          <wp:inline distT="0" distB="0" distL="0" distR="0" wp14:anchorId="1A6C6C47" wp14:editId="4C829C56">
+            <wp:extent cx="4922947" cy="2248095"/>
             <wp:effectExtent l="0" t="0" r="0" b="0"/>
-            <wp:docPr id="6" name="Picture 6"/>
+            <wp:docPr id="5" name="Picture 5"/>
             <wp:cNvGraphicFramePr>
               <a:graphicFrameLocks xmlns:a="http://schemas.openxmlformats.org/drawingml/2006/main" noChangeAspect="1"/>
             </wp:cNvGraphicFramePr>
@@ -270,7 +358,7 @@
                   <pic:spPr>
                     <a:xfrm>
                       <a:off x="0" y="0"/>
-                      <a:ext cx="5067739" cy="4252328"/>
+                      <a:ext cx="4922947" cy="2248095"/>
                     </a:xfrm>
                     <a:prstGeom prst="rect">
                       <a:avLst/>
@@ -283,17 +371,39 @@
         </w:drawing>
       </w:r>
     </w:p>
+    <w:p/>
+    <w:p>
+      <w:pPr>
+        <w:pStyle w:val="ListParagraph"/>
+        <w:numPr>
+          <w:ilvl w:val="0"/>
+          <w:numId w:val="1"/>
+        </w:numPr>
+      </w:pPr>
+      <w:r>
+        <w:rPr>
+          <w:b/>
+        </w:rPr>
+        <w:t>git checkout</w:t>
+      </w:r>
+    </w:p>
+    <w:p>
+      <w:r>
+        <w:t>Replaces the current working files with files from a branch.</w:t>
+      </w:r>
+    </w:p>
     <w:p>
       <w:r>
         <w:rPr>
           <w:noProof/>
           <w:lang w:eastAsia="en-IN"/>
         </w:rPr>
+        <w:lastRenderedPageBreak/>
         <w:drawing>
-          <wp:inline distT="0" distB="0" distL="0" distR="0" wp14:anchorId="5AEB6396" wp14:editId="4200577E">
-            <wp:extent cx="4442845" cy="1524132"/>
+          <wp:inline distT="0" distB="0" distL="0" distR="0" wp14:anchorId="49B46017" wp14:editId="27D72BD2">
+            <wp:extent cx="5067739" cy="4252328"/>
             <wp:effectExtent l="0" t="0" r="0" b="0"/>
-            <wp:docPr id="7" name="Picture 7"/>
+            <wp:docPr id="6" name="Picture 6"/>
             <wp:cNvGraphicFramePr>
               <a:graphicFrameLocks xmlns:a="http://schemas.openxmlformats.org/drawingml/2006/main" noChangeAspect="1"/>
             </wp:cNvGraphicFramePr>
@@ -313,7 +423,7 @@
                   <pic:spPr>
                     <a:xfrm>
                       <a:off x="0" y="0"/>
-                      <a:ext cx="4442845" cy="1524132"/>
+                      <a:ext cx="5067739" cy="4252328"/>
                     </a:xfrm>
                     <a:prstGeom prst="rect">
                       <a:avLst/>
@@ -327,12 +437,43 @@
       </w:r>
     </w:p>
     <w:p>
-      <w:r>
+      <w:pPr>
+        <w:pStyle w:val="ListParagraph"/>
+        <w:numPr>
+          <w:ilvl w:val="0"/>
+          <w:numId w:val="1"/>
+        </w:numPr>
+      </w:pPr>
+      <w:proofErr w:type="gramStart"/>
+      <w:r>
+        <w:rPr>
+          <w:b/>
+        </w:rPr>
+        <w:t>git</w:t>
+      </w:r>
+      <w:proofErr w:type="gramEnd"/>
+      <w:r>
+        <w:rPr>
+          <w:b/>
+        </w:rPr>
+        <w:t xml:space="preserve"> checkout -b</w:t>
+      </w:r>
+      <w:r>
+        <w:br/>
+        <w:t>Creates a new local branch from the current branch’s tip.</w:t>
+      </w:r>
+    </w:p>
+    <w:p>
+      <w:r>
+        <w:rPr>
+          <w:noProof/>
+          <w:lang w:eastAsia="en-IN"/>
+        </w:rPr>
         <w:drawing>
-          <wp:inline distT="0" distB="0" distL="0" distR="0" wp14:anchorId="28A417A9" wp14:editId="7593B671">
-            <wp:extent cx="4511431" cy="1310754"/>
-            <wp:effectExtent l="0" t="0" r="3810" b="3810"/>
-            <wp:docPr id="8" name="Picture 8"/>
+          <wp:inline distT="0" distB="0" distL="0" distR="0" wp14:anchorId="04B8EC7D" wp14:editId="455518AE">
+            <wp:extent cx="4679085" cy="464860"/>
+            <wp:effectExtent l="0" t="0" r="7620" b="0"/>
+            <wp:docPr id="16" name="Picture 16"/>
             <wp:cNvGraphicFramePr>
               <a:graphicFrameLocks xmlns:a="http://schemas.openxmlformats.org/drawingml/2006/main" noChangeAspect="1"/>
             </wp:cNvGraphicFramePr>
@@ -352,7 +493,7 @@
                   <pic:spPr>
                     <a:xfrm>
                       <a:off x="0" y="0"/>
-                      <a:ext cx="4511431" cy="1310754"/>
+                      <a:ext cx="4679085" cy="464860"/>
                     </a:xfrm>
                     <a:prstGeom prst="rect">
                       <a:avLst/>
@@ -366,12 +507,48 @@
       </w:r>
     </w:p>
     <w:p>
-      <w:r>
+      <w:pPr>
+        <w:pStyle w:val="ListParagraph"/>
+        <w:numPr>
+          <w:ilvl w:val="0"/>
+          <w:numId w:val="1"/>
+        </w:numPr>
+      </w:pPr>
+      <w:proofErr w:type="gramStart"/>
+      <w:r>
+        <w:rPr>
+          <w:b/>
+        </w:rPr>
+        <w:t>git</w:t>
+      </w:r>
+      <w:proofErr w:type="gramEnd"/>
+      <w:r>
+        <w:rPr>
+          <w:b/>
+        </w:rPr>
+        <w:t xml:space="preserve"> clone</w:t>
+      </w:r>
+      <w:r>
+        <w:rPr>
+          <w:b/>
+        </w:rPr>
+        <w:br/>
+      </w:r>
+      <w:r>
+        <w:t>Commits staged changes to a local branch.</w:t>
+      </w:r>
+    </w:p>
+    <w:p>
+      <w:r>
+        <w:rPr>
+          <w:noProof/>
+          <w:lang w:eastAsia="en-IN"/>
+        </w:rPr>
         <w:drawing>
-          <wp:inline distT="0" distB="0" distL="0" distR="0" wp14:anchorId="22F84482" wp14:editId="1559B4BD">
-            <wp:extent cx="4907705" cy="1386960"/>
-            <wp:effectExtent l="0" t="0" r="7620" b="3810"/>
-            <wp:docPr id="9" name="Picture 9"/>
+          <wp:inline distT="0" distB="0" distL="0" distR="0" wp14:anchorId="6CA0978F" wp14:editId="67E34CAC">
+            <wp:extent cx="4442845" cy="1524132"/>
+            <wp:effectExtent l="0" t="0" r="0" b="0"/>
+            <wp:docPr id="7" name="Picture 7"/>
             <wp:cNvGraphicFramePr>
               <a:graphicFrameLocks xmlns:a="http://schemas.openxmlformats.org/drawingml/2006/main" noChangeAspect="1"/>
             </wp:cNvGraphicFramePr>
@@ -391,6 +568,125 @@
                   <pic:spPr>
                     <a:xfrm>
                       <a:off x="0" y="0"/>
+                      <a:ext cx="4442845" cy="1524132"/>
+                    </a:xfrm>
+                    <a:prstGeom prst="rect">
+                      <a:avLst/>
+                    </a:prstGeom>
+                  </pic:spPr>
+                </pic:pic>
+              </a:graphicData>
+            </a:graphic>
+          </wp:inline>
+        </w:drawing>
+      </w:r>
+    </w:p>
+    <w:p>
+      <w:r>
+        <w:rPr>
+          <w:noProof/>
+          <w:lang w:eastAsia="en-IN"/>
+        </w:rPr>
+        <w:drawing>
+          <wp:inline distT="0" distB="0" distL="0" distR="0" wp14:anchorId="160148EA" wp14:editId="4A56F819">
+            <wp:extent cx="4511431" cy="1310754"/>
+            <wp:effectExtent l="0" t="0" r="3810" b="3810"/>
+            <wp:docPr id="8" name="Picture 8"/>
+            <wp:cNvGraphicFramePr>
+              <a:graphicFrameLocks xmlns:a="http://schemas.openxmlformats.org/drawingml/2006/main" noChangeAspect="1"/>
+            </wp:cNvGraphicFramePr>
+            <a:graphic xmlns:a="http://schemas.openxmlformats.org/drawingml/2006/main">
+              <a:graphicData uri="http://schemas.openxmlformats.org/drawingml/2006/picture">
+                <pic:pic xmlns:pic="http://schemas.openxmlformats.org/drawingml/2006/picture">
+                  <pic:nvPicPr>
+                    <pic:cNvPr id="1" name=""/>
+                    <pic:cNvPicPr/>
+                  </pic:nvPicPr>
+                  <pic:blipFill>
+                    <a:blip r:embed="rId13"/>
+                    <a:stretch>
+                      <a:fillRect/>
+                    </a:stretch>
+                  </pic:blipFill>
+                  <pic:spPr>
+                    <a:xfrm>
+                      <a:off x="0" y="0"/>
+                      <a:ext cx="4511431" cy="1310754"/>
+                    </a:xfrm>
+                    <a:prstGeom prst="rect">
+                      <a:avLst/>
+                    </a:prstGeom>
+                  </pic:spPr>
+                </pic:pic>
+              </a:graphicData>
+            </a:graphic>
+          </wp:inline>
+        </w:drawing>
+      </w:r>
+    </w:p>
+    <w:p>
+      <w:pPr>
+        <w:pStyle w:val="ListParagraph"/>
+        <w:numPr>
+          <w:ilvl w:val="0"/>
+          <w:numId w:val="1"/>
+        </w:numPr>
+      </w:pPr>
+      <w:proofErr w:type="gramStart"/>
+      <w:r>
+        <w:rPr>
+          <w:b/>
+        </w:rPr>
+        <w:lastRenderedPageBreak/>
+        <w:t>git</w:t>
+      </w:r>
+      <w:proofErr w:type="gramEnd"/>
+      <w:r>
+        <w:rPr>
+          <w:b/>
+        </w:rPr>
+        <w:t xml:space="preserve"> fetch</w:t>
+      </w:r>
+      <w:r>
+        <w:rPr>
+          <w:b/>
+        </w:rPr>
+        <w:br/>
+      </w:r>
+      <w:r>
+        <w:t>Downloads changes from a remote repository into the local clone.</w:t>
+      </w:r>
+    </w:p>
+    <w:p>
+      <w:r>
+        <w:rPr>
+          <w:noProof/>
+          <w:lang w:eastAsia="en-IN"/>
+        </w:rPr>
+        <w:drawing>
+          <wp:inline distT="0" distB="0" distL="0" distR="0" wp14:anchorId="0578AEAD" wp14:editId="01D1E34A">
+            <wp:extent cx="4907705" cy="1386960"/>
+            <wp:effectExtent l="0" t="0" r="7620" b="3810"/>
+            <wp:docPr id="9" name="Picture 9"/>
+            <wp:cNvGraphicFramePr>
+              <a:graphicFrameLocks xmlns:a="http://schemas.openxmlformats.org/drawingml/2006/main" noChangeAspect="1"/>
+            </wp:cNvGraphicFramePr>
+            <a:graphic xmlns:a="http://schemas.openxmlformats.org/drawingml/2006/main">
+              <a:graphicData uri="http://schemas.openxmlformats.org/drawingml/2006/picture">
+                <pic:pic xmlns:pic="http://schemas.openxmlformats.org/drawingml/2006/picture">
+                  <pic:nvPicPr>
+                    <pic:cNvPr id="1" name=""/>
+                    <pic:cNvPicPr/>
+                  </pic:nvPicPr>
+                  <pic:blipFill>
+                    <a:blip r:embed="rId14"/>
+                    <a:stretch>
+                      <a:fillRect/>
+                    </a:stretch>
+                  </pic:blipFill>
+                  <pic:spPr>
+                    <a:xfrm>
+                      <a:off x="0" y="0"/>
                       <a:ext cx="4907705" cy="1386960"/>
                     </a:xfrm>
                     <a:prstGeom prst="rect">
@@ -406,15 +702,248 @@
     </w:p>
     <w:p>
       <w:r>
+        <w:rPr>
+          <w:noProof/>
+          <w:lang w:eastAsia="en-IN"/>
+        </w:rPr>
+        <w:drawing>
+          <wp:inline distT="0" distB="0" distL="0" distR="0" wp14:anchorId="6C094973" wp14:editId="3B53AA21">
+            <wp:extent cx="4717189" cy="533446"/>
+            <wp:effectExtent l="0" t="0" r="7620" b="0"/>
+            <wp:docPr id="10" name="Picture 10"/>
+            <wp:cNvGraphicFramePr>
+              <a:graphicFrameLocks xmlns:a="http://schemas.openxmlformats.org/drawingml/2006/main" noChangeAspect="1"/>
+            </wp:cNvGraphicFramePr>
+            <a:graphic xmlns:a="http://schemas.openxmlformats.org/drawingml/2006/main">
+              <a:graphicData uri="http://schemas.openxmlformats.org/drawingml/2006/picture">
+                <pic:pic xmlns:pic="http://schemas.openxmlformats.org/drawingml/2006/picture">
+                  <pic:nvPicPr>
+                    <pic:cNvPr id="1" name=""/>
+                    <pic:cNvPicPr/>
+                  </pic:nvPicPr>
+                  <pic:blipFill>
+                    <a:blip r:embed="rId15"/>
+                    <a:stretch>
+                      <a:fillRect/>
+                    </a:stretch>
+                  </pic:blipFill>
+                  <pic:spPr>
+                    <a:xfrm>
+                      <a:off x="0" y="0"/>
+                      <a:ext cx="4717189" cy="533446"/>
+                    </a:xfrm>
+                    <a:prstGeom prst="rect">
+                      <a:avLst/>
+                    </a:prstGeom>
+                  </pic:spPr>
+                </pic:pic>
+              </a:graphicData>
+            </a:graphic>
+          </wp:inline>
+        </w:drawing>
+      </w:r>
+    </w:p>
+    <w:p>
+      <w:pPr>
+        <w:pStyle w:val="ListParagraph"/>
+        <w:numPr>
+          <w:ilvl w:val="0"/>
+          <w:numId w:val="1"/>
+        </w:numPr>
+      </w:pPr>
+      <w:proofErr w:type="gramStart"/>
+      <w:r>
+        <w:rPr>
+          <w:b/>
+        </w:rPr>
+        <w:t>git</w:t>
+      </w:r>
+      <w:proofErr w:type="gramEnd"/>
+      <w:r>
+        <w:rPr>
+          <w:b/>
+        </w:rPr>
+        <w:t xml:space="preserve"> rebase</w:t>
+      </w:r>
+      <w:r>
+        <w:rPr>
+          <w:b/>
+        </w:rPr>
+        <w:br/>
+      </w:r>
+      <w:r>
+        <w:t>Integrates changes from one branch into another. It is an alternative to the better known “merge” command.</w:t>
+      </w:r>
+    </w:p>
+    <w:p/>
+    <w:p>
+      <w:r>
+        <w:rPr>
+          <w:noProof/>
+          <w:lang w:eastAsia="en-IN"/>
+        </w:rPr>
+        <w:drawing>
+          <wp:inline distT="0" distB="0" distL="0" distR="0" wp14:anchorId="13B28D61" wp14:editId="43E69077">
+            <wp:extent cx="5395428" cy="1600339"/>
+            <wp:effectExtent l="0" t="0" r="0" b="0"/>
+            <wp:docPr id="11" name="Picture 11"/>
+            <wp:cNvGraphicFramePr>
+              <a:graphicFrameLocks xmlns:a="http://schemas.openxmlformats.org/drawingml/2006/main" noChangeAspect="1"/>
+            </wp:cNvGraphicFramePr>
+            <a:graphic xmlns:a="http://schemas.openxmlformats.org/drawingml/2006/main">
+              <a:graphicData uri="http://schemas.openxmlformats.org/drawingml/2006/picture">
+                <pic:pic xmlns:pic="http://schemas.openxmlformats.org/drawingml/2006/picture">
+                  <pic:nvPicPr>
+                    <pic:cNvPr id="1" name=""/>
+                    <pic:cNvPicPr/>
+                  </pic:nvPicPr>
+                  <pic:blipFill>
+                    <a:blip r:embed="rId16"/>
+                    <a:stretch>
+                      <a:fillRect/>
+                    </a:stretch>
+                  </pic:blipFill>
+                  <pic:spPr>
+                    <a:xfrm>
+                      <a:off x="0" y="0"/>
+                      <a:ext cx="5395428" cy="1600339"/>
+                    </a:xfrm>
+                    <a:prstGeom prst="rect">
+                      <a:avLst/>
+                    </a:prstGeom>
+                  </pic:spPr>
+                </pic:pic>
+              </a:graphicData>
+            </a:graphic>
+          </wp:inline>
+        </w:drawing>
+      </w:r>
+    </w:p>
+    <w:p>
+      <w:pPr>
+        <w:pStyle w:val="ListParagraph"/>
+        <w:numPr>
+          <w:ilvl w:val="0"/>
+          <w:numId w:val="1"/>
+        </w:numPr>
+        <w:rPr>
+          <w:b/>
+        </w:rPr>
+      </w:pPr>
+      <w:proofErr w:type="gramStart"/>
+      <w:r>
+        <w:rPr>
+          <w:b/>
+        </w:rPr>
+        <w:t>git</w:t>
+      </w:r>
+      <w:proofErr w:type="gramEnd"/>
+      <w:r>
+        <w:rPr>
+          <w:b/>
+        </w:rPr>
+        <w:t xml:space="preserve"> pull</w:t>
+      </w:r>
+      <w:r>
+        <w:br/>
+        <w:t>Fetches remote changes on the current branch into the local clone, and merges them into the current working files.</w:t>
+      </w:r>
+    </w:p>
+    <w:p/>
+    <w:p>
+      <w:r>
+        <w:rPr>
+          <w:noProof/>
+          <w:lang w:eastAsia="en-IN"/>
+        </w:rPr>
+        <w:drawing>
+          <wp:inline distT="0" distB="0" distL="0" distR="0" wp14:anchorId="7F40F0FB" wp14:editId="7969BF85">
+            <wp:extent cx="5464013" cy="754445"/>
+            <wp:effectExtent l="0" t="0" r="3810" b="7620"/>
+            <wp:docPr id="12" name="Picture 12"/>
+            <wp:cNvGraphicFramePr>
+              <a:graphicFrameLocks xmlns:a="http://schemas.openxmlformats.org/drawingml/2006/main" noChangeAspect="1"/>
+            </wp:cNvGraphicFramePr>
+            <a:graphic xmlns:a="http://schemas.openxmlformats.org/drawingml/2006/main">
+              <a:graphicData uri="http://schemas.openxmlformats.org/drawingml/2006/picture">
+                <pic:pic xmlns:pic="http://schemas.openxmlformats.org/drawingml/2006/picture">
+                  <pic:nvPicPr>
+                    <pic:cNvPr id="1" name=""/>
+                    <pic:cNvPicPr/>
+                  </pic:nvPicPr>
+                  <pic:blipFill>
+                    <a:blip r:embed="rId17"/>
+                    <a:stretch>
+                      <a:fillRect/>
+                    </a:stretch>
+                  </pic:blipFill>
+                  <pic:spPr>
+                    <a:xfrm>
+                      <a:off x="0" y="0"/>
+                      <a:ext cx="5464013" cy="754445"/>
+                    </a:xfrm>
+                    <a:prstGeom prst="rect">
+                      <a:avLst/>
+                    </a:prstGeom>
+                  </pic:spPr>
+                </pic:pic>
+              </a:graphicData>
+            </a:graphic>
+          </wp:inline>
+        </w:drawing>
+      </w:r>
+    </w:p>
+    <w:p>
+      <w:r>
+        <w:rPr>
+          <w:noProof/>
+          <w:lang w:eastAsia="en-IN"/>
+        </w:rPr>
         <w:lastRenderedPageBreak/>
-        <w:t>The following is a summary of basic git operations:</w:t>
-      </w:r>
-    </w:p>
-    <w:p>
-      <w:pPr>
-        <w:rPr>
-          <w:b/>
-        </w:rPr>
+        <w:drawing>
+          <wp:inline distT="0" distB="0" distL="0" distR="0" wp14:anchorId="68E558B6" wp14:editId="418920A6">
+            <wp:extent cx="5364945" cy="4130398"/>
+            <wp:effectExtent l="0" t="0" r="7620" b="3810"/>
+            <wp:docPr id="13" name="Picture 13"/>
+            <wp:cNvGraphicFramePr>
+              <a:graphicFrameLocks xmlns:a="http://schemas.openxmlformats.org/drawingml/2006/main" noChangeAspect="1"/>
+            </wp:cNvGraphicFramePr>
+            <a:graphic xmlns:a="http://schemas.openxmlformats.org/drawingml/2006/main">
+              <a:graphicData uri="http://schemas.openxmlformats.org/drawingml/2006/picture">
+                <pic:pic xmlns:pic="http://schemas.openxmlformats.org/drawingml/2006/picture">
+                  <pic:nvPicPr>
+                    <pic:cNvPr id="1" name=""/>
+                    <pic:cNvPicPr/>
+                  </pic:nvPicPr>
+                  <pic:blipFill>
+                    <a:blip r:embed="rId18"/>
+                    <a:stretch>
+                      <a:fillRect/>
+                    </a:stretch>
+                  </pic:blipFill>
+                  <pic:spPr>
+                    <a:xfrm>
+                      <a:off x="0" y="0"/>
+                      <a:ext cx="5364945" cy="4130398"/>
+                    </a:xfrm>
+                    <a:prstGeom prst="rect">
+                      <a:avLst/>
+                    </a:prstGeom>
+                  </pic:spPr>
+                </pic:pic>
+              </a:graphicData>
+            </a:graphic>
+          </wp:inline>
+        </w:drawing>
+      </w:r>
+    </w:p>
+    <w:p>
+      <w:pPr>
+        <w:pStyle w:val="ListParagraph"/>
+        <w:numPr>
+          <w:ilvl w:val="0"/>
+          <w:numId w:val="1"/>
+        </w:numPr>
       </w:pPr>
       <w:proofErr w:type="gramStart"/>
       <w:r>
@@ -428,27 +957,204 @@
         <w:rPr>
           <w:b/>
         </w:rPr>
-        <w:t xml:space="preserve"> add</w:t>
-      </w:r>
-      <w:r>
-        <w:rPr>
-          <w:b/>
-        </w:rPr>
+        <w:t xml:space="preserve"> commit -a</w:t>
+      </w:r>
+      <w:r>
         <w:br/>
-      </w:r>
-    </w:p>
-    <w:p>
+        <w:t>Commits all modified files to a local branch(shorthand for “git add” followed by “git commit” for each modified file).</w:t>
+      </w:r>
+    </w:p>
+    <w:p>
+      <w:pPr>
+        <w:pStyle w:val="ListParagraph"/>
+        <w:numPr>
+          <w:ilvl w:val="0"/>
+          <w:numId w:val="1"/>
+        </w:numPr>
+      </w:pPr>
+      <w:proofErr w:type="gramStart"/>
+      <w:r>
+        <w:rPr>
+          <w:b/>
+        </w:rPr>
+        <w:t>git</w:t>
+      </w:r>
+      <w:proofErr w:type="gramEnd"/>
+      <w:r>
+        <w:rPr>
+          <w:b/>
+        </w:rPr>
+        <w:t xml:space="preserve"> merge</w:t>
+      </w:r>
       <w:r>
         <w:br/>
-        <w:t>Puts current working files into the stage.</w:t>
-      </w:r>
-    </w:p>
-    <w:p>
-      <w:pPr>
-        <w:rPr>
-          <w:b/>
-        </w:rPr>
-      </w:pPr>
+        <w:t>Merges files from a given branch into the current branch.</w:t>
+      </w:r>
+    </w:p>
+    <w:p>
+      <w:pPr>
+        <w:pStyle w:val="ListParagraph"/>
+      </w:pPr>
+    </w:p>
+    <w:p>
+      <w:r>
+        <w:rPr>
+          <w:noProof/>
+          <w:lang w:eastAsia="en-IN"/>
+        </w:rPr>
+        <w:drawing>
+          <wp:inline distT="0" distB="0" distL="0" distR="0" wp14:anchorId="44B654AD" wp14:editId="21DB388E">
+            <wp:extent cx="5731510" cy="2280285"/>
+            <wp:effectExtent l="0" t="0" r="2540" b="5715"/>
+            <wp:docPr id="14" name="Picture 14"/>
+            <wp:cNvGraphicFramePr>
+              <a:graphicFrameLocks xmlns:a="http://schemas.openxmlformats.org/drawingml/2006/main" noChangeAspect="1"/>
+            </wp:cNvGraphicFramePr>
+            <a:graphic xmlns:a="http://schemas.openxmlformats.org/drawingml/2006/main">
+              <a:graphicData uri="http://schemas.openxmlformats.org/drawingml/2006/picture">
+                <pic:pic xmlns:pic="http://schemas.openxmlformats.org/drawingml/2006/picture">
+                  <pic:nvPicPr>
+                    <pic:cNvPr id="1" name=""/>
+                    <pic:cNvPicPr/>
+                  </pic:nvPicPr>
+                  <pic:blipFill>
+                    <a:blip r:embed="rId19"/>
+                    <a:stretch>
+                      <a:fillRect/>
+                    </a:stretch>
+                  </pic:blipFill>
+                  <pic:spPr>
+                    <a:xfrm>
+                      <a:off x="0" y="0"/>
+                      <a:ext cx="5731510" cy="2280285"/>
+                    </a:xfrm>
+                    <a:prstGeom prst="rect">
+                      <a:avLst/>
+                    </a:prstGeom>
+                  </pic:spPr>
+                </pic:pic>
+              </a:graphicData>
+            </a:graphic>
+          </wp:inline>
+        </w:drawing>
+      </w:r>
+    </w:p>
+    <w:p>
+      <w:pPr>
+        <w:pStyle w:val="ListParagraph"/>
+        <w:numPr>
+          <w:ilvl w:val="0"/>
+          <w:numId w:val="1"/>
+        </w:numPr>
+      </w:pPr>
+      <w:r>
+        <w:rPr>
+          <w:b/>
+        </w:rPr>
+        <w:t>git reset</w:t>
+      </w:r>
+      <w:r>
+        <w:br/>
+        <w:t>Makes the current branch point to some specific revision or branch</w:t>
+      </w:r>
+    </w:p>
+    <w:p/>
+    <w:p>
+      <w:r>
+        <w:rPr>
+          <w:noProof/>
+          <w:lang w:eastAsia="en-IN"/>
+        </w:rPr>
+        <w:lastRenderedPageBreak/>
+        <w:drawing>
+          <wp:inline distT="0" distB="0" distL="0" distR="0" wp14:anchorId="721572E7" wp14:editId="3BE60785">
+            <wp:extent cx="5731510" cy="3577590"/>
+            <wp:effectExtent l="0" t="0" r="2540" b="3810"/>
+            <wp:docPr id="15" name="Picture 15"/>
+            <wp:cNvGraphicFramePr>
+              <a:graphicFrameLocks xmlns:a="http://schemas.openxmlformats.org/drawingml/2006/main" noChangeAspect="1"/>
+            </wp:cNvGraphicFramePr>
+            <a:graphic xmlns:a="http://schemas.openxmlformats.org/drawingml/2006/main">
+              <a:graphicData uri="http://schemas.openxmlformats.org/drawingml/2006/picture">
+                <pic:pic xmlns:pic="http://schemas.openxmlformats.org/drawingml/2006/picture">
+                  <pic:nvPicPr>
+                    <pic:cNvPr id="1" name=""/>
+                    <pic:cNvPicPr/>
+                  </pic:nvPicPr>
+                  <pic:blipFill>
+                    <a:blip r:embed="rId20"/>
+                    <a:stretch>
+                      <a:fillRect/>
+                    </a:stretch>
+                  </pic:blipFill>
+                  <pic:spPr>
+                    <a:xfrm>
+                      <a:off x="0" y="0"/>
+                      <a:ext cx="5731510" cy="3577590"/>
+                    </a:xfrm>
+                    <a:prstGeom prst="rect">
+                      <a:avLst/>
+                    </a:prstGeom>
+                  </pic:spPr>
+                </pic:pic>
+              </a:graphicData>
+            </a:graphic>
+          </wp:inline>
+        </w:drawing>
+      </w:r>
+    </w:p>
+    <w:p/>
+    <w:p/>
+    <w:p>
+      <w:pPr>
+        <w:rPr>
+          <w:b/>
+        </w:rPr>
+      </w:pPr>
+      <w:r>
+        <w:rPr>
+          <w:b/>
+          <w:noProof/>
+          <w:lang w:eastAsia="en-IN"/>
+        </w:rPr>
+        <w:drawing>
+          <wp:inline distT="0" distB="0" distL="0" distR="0" wp14:anchorId="02BB600C" wp14:editId="696060F5">
+            <wp:extent cx="5707875" cy="3132091"/>
+            <wp:effectExtent l="0" t="0" r="7620" b="0"/>
+            <wp:docPr id="17" name="Picture 17"/>
+            <wp:cNvGraphicFramePr>
+              <a:graphicFrameLocks xmlns:a="http://schemas.openxmlformats.org/drawingml/2006/main" noChangeAspect="1"/>
+            </wp:cNvGraphicFramePr>
+            <a:graphic xmlns:a="http://schemas.openxmlformats.org/drawingml/2006/main">
+              <a:graphicData uri="http://schemas.openxmlformats.org/drawingml/2006/picture">
+                <pic:pic xmlns:pic="http://schemas.openxmlformats.org/drawingml/2006/picture">
+                  <pic:nvPicPr>
+                    <pic:cNvPr id="1" name=""/>
+                    <pic:cNvPicPr/>
+                  </pic:nvPicPr>
+                  <pic:blipFill>
+                    <a:blip r:embed="rId21"/>
+                    <a:stretch>
+                      <a:fillRect/>
+                    </a:stretch>
+                  </pic:blipFill>
+                  <pic:spPr>
+                    <a:xfrm>
+                      <a:off x="0" y="0"/>
+                      <a:ext cx="5707875" cy="3132091"/>
+                    </a:xfrm>
+                    <a:prstGeom prst="rect">
+                      <a:avLst/>
+                    </a:prstGeom>
+                  </pic:spPr>
+                </pic:pic>
+              </a:graphicData>
+            </a:graphic>
+          </wp:inline>
+        </w:drawing>
+      </w:r>
+    </w:p>
+    <w:p>
       <w:proofErr w:type="gramStart"/>
       <w:r>
         <w:rPr>
@@ -461,299 +1167,71 @@
         <w:rPr>
           <w:b/>
         </w:rPr>
-        <w:t xml:space="preserve"> checkout</w:t>
-      </w:r>
-      <w:r>
-        <w:rPr>
-          <w:b/>
-        </w:rPr>
+        <w:t xml:space="preserve"> fork</w:t>
+      </w:r>
+      <w:r>
         <w:br/>
       </w:r>
-    </w:p>
-    <w:p>
-      <w:r>
-        <w:br/>
-        <w:t>Replaces the current working files with files from a branch.</w:t>
-      </w:r>
-    </w:p>
-    <w:p>
-      <w:proofErr w:type="gramStart"/>
-      <w:r>
-        <w:rPr>
-          <w:color w:val="FF0000"/>
-        </w:rPr>
-        <w:t>git</w:t>
-      </w:r>
-      <w:proofErr w:type="gramEnd"/>
-      <w:r>
-        <w:rPr>
-          <w:color w:val="FF0000"/>
-        </w:rPr>
-        <w:t xml:space="preserve"> checkout -b</w:t>
-      </w:r>
-      <w:r>
-        <w:br/>
-      </w:r>
-    </w:p>
-    <w:p>
-      <w:r>
-        <w:br/>
-        <w:t>Creates a new local branch from the current branch’s tip.</w:t>
-      </w:r>
-    </w:p>
-    <w:p>
-      <w:pPr>
-        <w:rPr>
-          <w:b/>
-        </w:rPr>
-      </w:pPr>
-      <w:proofErr w:type="gramStart"/>
-      <w:r>
-        <w:rPr>
-          <w:b/>
-        </w:rPr>
-        <w:t>git</w:t>
-      </w:r>
-      <w:proofErr w:type="gramEnd"/>
-      <w:r>
-        <w:rPr>
-          <w:b/>
-        </w:rPr>
-        <w:t xml:space="preserve"> clone</w:t>
-      </w:r>
-      <w:r>
-        <w:rPr>
-          <w:b/>
-        </w:rPr>
-        <w:br/>
-      </w:r>
-    </w:p>
-    <w:p>
-      <w:r>
-        <w:br/>
-        <w:t>Clone an existing repository into a new directory.</w:t>
-      </w:r>
-    </w:p>
-    <w:p>
-      <w:pPr>
-        <w:rPr>
-          <w:b/>
-        </w:rPr>
-      </w:pPr>
-      <w:proofErr w:type="gramStart"/>
-      <w:r>
-        <w:rPr>
-          <w:b/>
-        </w:rPr>
-        <w:t>git</w:t>
-      </w:r>
-      <w:proofErr w:type="gramEnd"/>
-      <w:r>
-        <w:rPr>
-          <w:b/>
-        </w:rPr>
-        <w:t xml:space="preserve"> commit</w:t>
-      </w:r>
-      <w:r>
-        <w:rPr>
-          <w:b/>
-        </w:rPr>
-        <w:br/>
-      </w:r>
-    </w:p>
-    <w:p>
-      <w:r>
-        <w:br/>
-        <w:t>Commits staged changes to a local branch.</w:t>
-      </w:r>
-    </w:p>
-    <w:p>
-      <w:pPr>
-        <w:rPr>
-          <w:b/>
-        </w:rPr>
-      </w:pPr>
-      <w:proofErr w:type="gramStart"/>
-      <w:r>
-        <w:rPr>
-          <w:b/>
-        </w:rPr>
-        <w:t>git</w:t>
-      </w:r>
-      <w:proofErr w:type="gramEnd"/>
-      <w:r>
-        <w:rPr>
-          <w:b/>
-        </w:rPr>
-        <w:t xml:space="preserve"> commit -a</w:t>
-      </w:r>
-    </w:p>
-    <w:p>
-      <w:r>
-        <w:br/>
-        <w:t xml:space="preserve">Commits all modified files to a local </w:t>
-      </w:r>
-      <w:proofErr w:type="gramStart"/>
-      <w:r>
-        <w:t>branch(</w:t>
-      </w:r>
-      <w:proofErr w:type="gramEnd"/>
-      <w:r>
-        <w:t>shorthand for “git add” followed by “git commit” for each modified file).</w:t>
-      </w:r>
-    </w:p>
-    <w:p>
-      <w:pPr>
-        <w:rPr>
-          <w:b/>
-        </w:rPr>
-      </w:pPr>
-      <w:proofErr w:type="gramStart"/>
-      <w:r>
-        <w:rPr>
-          <w:b/>
-        </w:rPr>
-        <w:t>git</w:t>
-      </w:r>
-      <w:proofErr w:type="gramEnd"/>
-      <w:r>
-        <w:rPr>
-          <w:b/>
-        </w:rPr>
-        <w:t xml:space="preserve"> fetch</w:t>
-      </w:r>
-      <w:r>
-        <w:rPr>
-          <w:b/>
-        </w:rPr>
-        <w:br/>
-      </w:r>
-    </w:p>
-    <w:p>
-      <w:r>
-        <w:br/>
-        <w:t>Downloads changes from a remote repository into the local clone.</w:t>
-      </w:r>
-    </w:p>
-    <w:p>
-      <w:proofErr w:type="gramStart"/>
-      <w:r>
-        <w:t>git</w:t>
-      </w:r>
-      <w:proofErr w:type="gramEnd"/>
-      <w:r>
-        <w:t xml:space="preserve"> merge</w:t>
-      </w:r>
+      <w:proofErr w:type="spellStart"/>
+      <w:r>
+        <w:t>Fork</w:t>
+      </w:r>
+      <w:proofErr w:type="spellEnd"/>
+      <w:r>
+        <w:t xml:space="preserve"> will create a copy of the repository in your GitHub account so that you can make changes to the project.</w:t>
+      </w:r>
+    </w:p>
+    <w:p>
+      <w:r>
+        <w:rPr>
+          <w:noProof/>
+          <w:lang w:eastAsia="en-IN"/>
+        </w:rPr>
+        <w:lastRenderedPageBreak/>
+        <w:drawing>
+          <wp:inline distT="0" distB="0" distL="0" distR="0" wp14:anchorId="3174847A" wp14:editId="5E0B1542">
+            <wp:extent cx="5731510" cy="2621915"/>
+            <wp:effectExtent l="0" t="0" r="2540" b="6985"/>
+            <wp:docPr id="18" name="Picture 18"/>
+            <wp:cNvGraphicFramePr>
+              <a:graphicFrameLocks xmlns:a="http://schemas.openxmlformats.org/drawingml/2006/main" noChangeAspect="1"/>
+            </wp:cNvGraphicFramePr>
+            <a:graphic xmlns:a="http://schemas.openxmlformats.org/drawingml/2006/main">
+              <a:graphicData uri="http://schemas.openxmlformats.org/drawingml/2006/picture">
+                <pic:pic xmlns:pic="http://schemas.openxmlformats.org/drawingml/2006/picture">
+                  <pic:nvPicPr>
+                    <pic:cNvPr id="1" name=""/>
+                    <pic:cNvPicPr/>
+                  </pic:nvPicPr>
+                  <pic:blipFill>
+                    <a:blip r:embed="rId22"/>
+                    <a:stretch>
+                      <a:fillRect/>
+                    </a:stretch>
+                  </pic:blipFill>
+                  <pic:spPr>
+                    <a:xfrm>
+                      <a:off x="0" y="0"/>
+                      <a:ext cx="5731510" cy="2621915"/>
+                    </a:xfrm>
+                    <a:prstGeom prst="rect">
+                      <a:avLst/>
+                    </a:prstGeom>
+                  </pic:spPr>
+                </pic:pic>
+              </a:graphicData>
+            </a:graphic>
+          </wp:inline>
+        </w:drawing>
+      </w:r>
+    </w:p>
+    <w:p/>
+    <w:p/>
+    <w:p/>
+    <w:p>
       <w:bookmarkStart w:id="0" w:name="_GoBack"/>
       <w:bookmarkEnd w:id="0"/>
-      <w:r>
-        <w:br/>
-      </w:r>
-    </w:p>
-    <w:p>
-      <w:r>
-        <w:br/>
-        <w:t>Merges files from a given branch into the current branch.</w:t>
-      </w:r>
-    </w:p>
-    <w:p>
-      <w:proofErr w:type="gramStart"/>
-      <w:r>
-        <w:t>git</w:t>
-      </w:r>
-      <w:proofErr w:type="gramEnd"/>
-      <w:r>
-        <w:t xml:space="preserve"> pull</w:t>
-      </w:r>
-      <w:r>
-        <w:br/>
-      </w:r>
-    </w:p>
-    <w:p>
-      <w:r>
-        <w:br/>
-        <w:t>Fetches remote changes on the current branch into the local clone, and merges them into the current working files.</w:t>
-      </w:r>
-    </w:p>
-    <w:p>
-      <w:proofErr w:type="gramStart"/>
-      <w:r>
-        <w:lastRenderedPageBreak/>
-        <w:t>git</w:t>
-      </w:r>
-      <w:proofErr w:type="gramEnd"/>
-      <w:r>
-        <w:t xml:space="preserve"> push</w:t>
-      </w:r>
-      <w:r>
-        <w:br/>
-      </w:r>
-    </w:p>
-    <w:p>
-      <w:r>
-        <w:br/>
-        <w:t>Uploads changes from all local branches to the respective remote repositories.</w:t>
-      </w:r>
-    </w:p>
-    <w:p>
-      <w:proofErr w:type="gramStart"/>
-      <w:r>
-        <w:t>git</w:t>
-      </w:r>
-      <w:proofErr w:type="gramEnd"/>
-      <w:r>
-        <w:t xml:space="preserve"> reset</w:t>
-      </w:r>
-      <w:r>
-        <w:br/>
-      </w:r>
-    </w:p>
-    <w:p>
-      <w:r>
-        <w:br/>
-        <w:t>Makes the current branch point to some specific revision or branch</w:t>
-      </w:r>
-    </w:p>
-    <w:p>
-      <w:proofErr w:type="gramStart"/>
-      <w:r>
-        <w:t>git</w:t>
-      </w:r>
-      <w:proofErr w:type="gramEnd"/>
-      <w:r>
-        <w:t xml:space="preserve"> rebase</w:t>
-      </w:r>
-      <w:r>
-        <w:br/>
-      </w:r>
-    </w:p>
-    <w:p>
-      <w:r>
-        <w:br/>
-        <w:t>Integrates changes from one branch into another. It is an alternative to the better known “merge” command.</w:t>
-      </w:r>
-    </w:p>
-    <w:p>
-      <w:proofErr w:type="gramStart"/>
-      <w:r>
-        <w:t>git</w:t>
-      </w:r>
-      <w:proofErr w:type="gramEnd"/>
-      <w:r>
-        <w:t xml:space="preserve"> fork</w:t>
-      </w:r>
-      <w:r>
-        <w:br/>
-      </w:r>
-    </w:p>
-    <w:p>
-      <w:r>
-        <w:br/>
-        <w:t>Fork will create a copy of the repository in your GitHub account so that you can make changes to the project.</w:t>
-      </w:r>
-    </w:p>
-    <w:p/>
-    <w:p/>
+    </w:p>
     <w:sectPr>
       <w:pgSz w:w="11906" w:h="16838"/>
       <w:pgMar w:top="1440" w:right="1440" w:bottom="1440" w:left="1440" w:header="708" w:footer="708" w:gutter="0"/>
@@ -762,6 +1240,103 @@
     </w:sectPr>
   </w:body>
 </w:document>
+</file>
+
+<file path=word/numbering.xml><?xml version="1.0" encoding="utf-8"?>
+<w:numbering xmlns:wpc="http://schemas.microsoft.com/office/word/2010/wordprocessingCanvas" xmlns:cx="http://schemas.microsoft.com/office/drawing/2014/chartex" xmlns:cx1="http://schemas.microsoft.com/office/drawing/2015/9/8/chartex" xmlns:mc="http://schemas.openxmlformats.org/markup-compatibility/2006" xmlns:o="urn:schemas-microsoft-com:office:office" xmlns:r="http://schemas.openxmlformats.org/officeDocument/2006/relationships" xmlns:m="http://schemas.openxmlformats.org/officeDocument/2006/math" xmlns:v="urn:schemas-microsoft-com:vml" xmlns:wp14="http://schemas.microsoft.com/office/word/2010/wordprocessingDrawing" xmlns:wp="http://schemas.openxmlformats.org/drawingml/2006/wordprocessingDrawing" xmlns:w10="urn:schemas-microsoft-com:office:word" xmlns:w="http://schemas.openxmlformats.org/wordprocessingml/2006/main" xmlns:w14="http://schemas.microsoft.com/office/word/2010/wordml" xmlns:w15="http://schemas.microsoft.com/office/word/2012/wordml" xmlns:w16se="http://schemas.microsoft.com/office/word/2015/wordml/symex" xmlns:wpg="http://schemas.microsoft.com/office/word/2010/wordprocessingGroup" xmlns:wpi="http://schemas.microsoft.com/office/word/2010/wordprocessingInk" xmlns:wne="http://schemas.microsoft.com/office/word/2006/wordml" xmlns:wps="http://schemas.microsoft.com/office/word/2010/wordprocessingShape" mc:Ignorable="w14 w15 w16se wp14">
+  <w:abstractNum w:abstractNumId="0" w15:restartNumberingAfterBreak="0">
+    <w:nsid w:val="6DAD6687"/>
+    <w:multiLevelType w:val="hybridMultilevel"/>
+    <w:tmpl w:val="1AE2A2B0"/>
+    <w:lvl w:ilvl="0" w:tplc="4009000F">
+      <w:start w:val="1"/>
+      <w:numFmt w:val="decimal"/>
+      <w:lvlText w:val="%1."/>
+      <w:lvlJc w:val="left"/>
+      <w:pPr>
+        <w:ind w:left="720" w:hanging="360"/>
+      </w:pPr>
+      <w:rPr>
+        <w:rFonts w:hint="default"/>
+      </w:rPr>
+    </w:lvl>
+    <w:lvl w:ilvl="1" w:tplc="40090019" w:tentative="1">
+      <w:start w:val="1"/>
+      <w:numFmt w:val="lowerLetter"/>
+      <w:lvlText w:val="%2."/>
+      <w:lvlJc w:val="left"/>
+      <w:pPr>
+        <w:ind w:left="1440" w:hanging="360"/>
+      </w:pPr>
+    </w:lvl>
+    <w:lvl w:ilvl="2" w:tplc="4009001B" w:tentative="1">
+      <w:start w:val="1"/>
+      <w:numFmt w:val="lowerRoman"/>
+      <w:lvlText w:val="%3."/>
+      <w:lvlJc w:val="right"/>
+      <w:pPr>
+        <w:ind w:left="2160" w:hanging="180"/>
+      </w:pPr>
+    </w:lvl>
+    <w:lvl w:ilvl="3" w:tplc="4009000F" w:tentative="1">
+      <w:start w:val="1"/>
+      <w:numFmt w:val="decimal"/>
+      <w:lvlText w:val="%4."/>
+      <w:lvlJc w:val="left"/>
+      <w:pPr>
+        <w:ind w:left="2880" w:hanging="360"/>
+      </w:pPr>
+    </w:lvl>
+    <w:lvl w:ilvl="4" w:tplc="40090019" w:tentative="1">
+      <w:start w:val="1"/>
+      <w:numFmt w:val="lowerLetter"/>
+      <w:lvlText w:val="%5."/>
+      <w:lvlJc w:val="left"/>
+      <w:pPr>
+        <w:ind w:left="3600" w:hanging="360"/>
+      </w:pPr>
+    </w:lvl>
+    <w:lvl w:ilvl="5" w:tplc="4009001B" w:tentative="1">
+      <w:start w:val="1"/>
+      <w:numFmt w:val="lowerRoman"/>
+      <w:lvlText w:val="%6."/>
+      <w:lvlJc w:val="right"/>
+      <w:pPr>
+        <w:ind w:left="4320" w:hanging="180"/>
+      </w:pPr>
+    </w:lvl>
+    <w:lvl w:ilvl="6" w:tplc="4009000F" w:tentative="1">
+      <w:start w:val="1"/>
+      <w:numFmt w:val="decimal"/>
+      <w:lvlText w:val="%7."/>
+      <w:lvlJc w:val="left"/>
+      <w:pPr>
+        <w:ind w:left="5040" w:hanging="360"/>
+      </w:pPr>
+    </w:lvl>
+    <w:lvl w:ilvl="7" w:tplc="40090019" w:tentative="1">
+      <w:start w:val="1"/>
+      <w:numFmt w:val="lowerLetter"/>
+      <w:lvlText w:val="%8."/>
+      <w:lvlJc w:val="left"/>
+      <w:pPr>
+        <w:ind w:left="5760" w:hanging="360"/>
+      </w:pPr>
+    </w:lvl>
+    <w:lvl w:ilvl="8" w:tplc="4009001B" w:tentative="1">
+      <w:start w:val="1"/>
+      <w:numFmt w:val="lowerRoman"/>
+      <w:lvlText w:val="%9."/>
+      <w:lvlJc w:val="right"/>
+      <w:pPr>
+        <w:ind w:left="6480" w:hanging="180"/>
+      </w:pPr>
+    </w:lvl>
+  </w:abstractNum>
+  <w:num w:numId="1">
+    <w:abstractNumId w:val="0"/>
+  </w:num>
+</w:numbering>
 </file>
 
 <file path=word/styles.xml><?xml version="1.0" encoding="utf-8"?>
@@ -1157,6 +1732,7 @@
   <w:style w:type="paragraph" w:default="1" w:styleId="Normal">
     <w:name w:val="Normal"/>
     <w:qFormat/>
+    <w:rsid w:val="00EB3F61"/>
   </w:style>
   <w:style w:type="paragraph" w:styleId="Heading4">
     <w:name w:val="heading 4"/>
@@ -1247,6 +1823,17 @@
       <w:b/>
       <w:bCs/>
     </w:rPr>
+  </w:style>
+  <w:style w:type="paragraph" w:styleId="ListParagraph">
+    <w:name w:val="List Paragraph"/>
+    <w:basedOn w:val="Normal"/>
+    <w:uiPriority w:val="34"/>
+    <w:qFormat/>
+    <w:rsid w:val="00EB3F61"/>
+    <w:pPr>
+      <w:ind w:left="720"/>
+      <w:contextualSpacing/>
+    </w:pPr>
   </w:style>
 </w:styles>
 </file>

</xml_diff>